<commit_message>
more examples + fix
</commit_message>
<xml_diff>
--- a/docs/examples.docx
+++ b/docs/examples.docx
@@ -6066,39 +6066,7 @@
                 <w:sz w:val="18"/>
                 <w:szCs w:val="18"/>
               </w:rPr>
-              <w:t>singer</w:t>
-            </w:r>
-            <w:r>
-              <w:rPr>
-                <w:rFonts w:ascii="David" w:hAnsi="David" w:cs="David"/>
-                <w:sz w:val="18"/>
-                <w:szCs w:val="18"/>
-              </w:rPr>
-              <w:t xml:space="preserve">, </w:t>
-            </w:r>
-            <w:r>
-              <w:rPr>
-                <w:rFonts w:ascii="David" w:hAnsi="David" w:cs="David"/>
-                <w:sz w:val="18"/>
-                <w:szCs w:val="18"/>
-              </w:rPr>
-              <w:t>song</w:t>
-            </w:r>
-            <w:r>
-              <w:rPr>
-                <w:rFonts w:ascii="David" w:hAnsi="David" w:cs="David"/>
-                <w:sz w:val="18"/>
-                <w:szCs w:val="18"/>
-              </w:rPr>
-              <w:t xml:space="preserve">, </w:t>
-            </w:r>
-            <w:r>
-              <w:rPr>
-                <w:rFonts w:ascii="David" w:hAnsi="David" w:cs="David"/>
-                <w:sz w:val="18"/>
-                <w:szCs w:val="18"/>
-              </w:rPr>
-              <w:t>lyrics</w:t>
+              <w:t>singer, song, lyrics</w:t>
             </w:r>
           </w:p>
           <w:p>
@@ -6145,75 +6113,35 @@
                 <w:sz w:val="18"/>
                 <w:szCs w:val="18"/>
               </w:rPr>
-              <w:t>programmer</w:t>
-            </w:r>
-            <w:r>
-              <w:rPr>
-                <w:rFonts w:ascii="David" w:hAnsi="David" w:cs="David"/>
-                <w:sz w:val="18"/>
-                <w:szCs w:val="18"/>
-              </w:rPr>
-              <w:t xml:space="preserve">, </w:t>
-            </w:r>
-            <w:r>
-              <w:rPr>
-                <w:rFonts w:ascii="David" w:hAnsi="David" w:cs="David"/>
-                <w:sz w:val="18"/>
-                <w:szCs w:val="18"/>
-              </w:rPr>
-              <w:t>code</w:t>
-            </w:r>
-            <w:r>
-              <w:rPr>
-                <w:rFonts w:ascii="David" w:hAnsi="David" w:cs="David"/>
-                <w:sz w:val="18"/>
-                <w:szCs w:val="18"/>
-              </w:rPr>
-              <w:t xml:space="preserve">, </w:t>
-            </w:r>
-            <w:r>
-              <w:rPr>
-                <w:rFonts w:ascii="David" w:hAnsi="David" w:cs="David"/>
-                <w:sz w:val="18"/>
-                <w:szCs w:val="18"/>
-              </w:rPr>
-              <w:t>logic</w:t>
-            </w:r>
-          </w:p>
-          <w:p>
-            <w:pPr>
-              <w:jc w:val="right"/>
-              <w:rPr>
-                <w:sz w:val="18"/>
-                <w:szCs w:val="18"/>
-              </w:rPr>
-            </w:pPr>
-          </w:p>
-          <w:p>
-            <w:pPr>
-              <w:jc w:val="right"/>
-              <w:rPr>
-                <w:rFonts w:ascii="David" w:hAnsi="David" w:cs="David" w:hint="cs"/>
-                <w:sz w:val="18"/>
-                <w:szCs w:val="18"/>
-                <w:rtl/>
-              </w:rPr>
-            </w:pPr>
-            <w:r>
-              <w:rPr>
-                <w:rFonts w:ascii="David" w:hAnsi="David" w:cs="David"/>
-                <w:sz w:val="18"/>
-                <w:szCs w:val="18"/>
-              </w:rPr>
-              <w:t xml:space="preserve">singer            </w:t>
-            </w:r>
-            <w:r>
-              <w:rPr>
-                <w:rFonts w:ascii="David" w:hAnsi="David" w:cs="David"/>
-                <w:sz w:val="18"/>
-                <w:szCs w:val="18"/>
-              </w:rPr>
-              <w:t xml:space="preserve">           </w:t>
+              <w:t>programmer, code, logic</w:t>
+            </w:r>
+          </w:p>
+          <w:p>
+            <w:pPr>
+              <w:jc w:val="right"/>
+              <w:rPr>
+                <w:sz w:val="18"/>
+                <w:szCs w:val="18"/>
+              </w:rPr>
+            </w:pPr>
+          </w:p>
+          <w:p>
+            <w:pPr>
+              <w:jc w:val="right"/>
+              <w:rPr>
+                <w:rFonts w:ascii="David" w:hAnsi="David" w:cs="David"/>
+                <w:sz w:val="18"/>
+                <w:szCs w:val="18"/>
+                <w:rtl/>
+              </w:rPr>
+            </w:pPr>
+            <w:r>
+              <w:rPr>
+                <w:rFonts w:ascii="David" w:hAnsi="David" w:cs="David"/>
+                <w:sz w:val="18"/>
+                <w:szCs w:val="18"/>
+              </w:rPr>
+              <w:t xml:space="preserve">singer                       </w:t>
             </w:r>
             <w:r>
               <w:rPr>
@@ -6282,15 +6210,7 @@
                 <w:sz w:val="18"/>
                 <w:szCs w:val="18"/>
               </w:rPr>
-              <w:t xml:space="preserve">lyrics      </w:t>
-            </w:r>
-            <w:r>
-              <w:rPr>
-                <w:rFonts w:ascii="David" w:hAnsi="David" w:cs="David"/>
-                <w:sz w:val="18"/>
-                <w:szCs w:val="18"/>
-              </w:rPr>
-              <w:t xml:space="preserve">                  </w:t>
+              <w:t xml:space="preserve">lyrics                        </w:t>
             </w:r>
             <w:r>
               <w:rPr>
@@ -6313,7 +6233,7 @@
             <w:pPr>
               <w:jc w:val="center"/>
               <w:rPr>
-                <w:rFonts w:ascii="David" w:hAnsi="David" w:cs="David" w:hint="cs"/>
+                <w:rFonts w:ascii="David" w:hAnsi="David" w:cs="David"/>
                 <w:sz w:val="18"/>
                 <w:szCs w:val="18"/>
                 <w:rtl/>
@@ -7093,39 +7013,7 @@
                 <w:sz w:val="18"/>
                 <w:szCs w:val="18"/>
               </w:rPr>
-              <w:t>eraser</w:t>
-            </w:r>
-            <w:r>
-              <w:rPr>
-                <w:rFonts w:ascii="David" w:hAnsi="David" w:cs="David"/>
-                <w:sz w:val="18"/>
-                <w:szCs w:val="18"/>
-              </w:rPr>
-              <w:t xml:space="preserve">, </w:t>
-            </w:r>
-            <w:r>
-              <w:rPr>
-                <w:rFonts w:ascii="David" w:hAnsi="David" w:cs="David"/>
-                <w:sz w:val="18"/>
-                <w:szCs w:val="18"/>
-              </w:rPr>
-              <w:t>pencil</w:t>
-            </w:r>
-            <w:r>
-              <w:rPr>
-                <w:rFonts w:ascii="David" w:hAnsi="David" w:cs="David"/>
-                <w:sz w:val="18"/>
-                <w:szCs w:val="18"/>
-              </w:rPr>
-              <w:t xml:space="preserve">, </w:t>
-            </w:r>
-            <w:r>
-              <w:rPr>
-                <w:rFonts w:ascii="David" w:hAnsi="David" w:cs="David"/>
-                <w:sz w:val="18"/>
-                <w:szCs w:val="18"/>
-              </w:rPr>
-              <w:t>paper</w:t>
+              <w:t>eraser, pencil, paper</w:t>
             </w:r>
           </w:p>
           <w:p>
@@ -7172,56 +7060,23 @@
                 <w:sz w:val="18"/>
                 <w:szCs w:val="18"/>
               </w:rPr>
-              <w:t>delete</w:t>
-            </w:r>
-            <w:r>
-              <w:rPr>
-                <w:rFonts w:ascii="David" w:hAnsi="David" w:cs="David"/>
-                <w:sz w:val="18"/>
-                <w:szCs w:val="18"/>
-              </w:rPr>
-              <w:t xml:space="preserve">, </w:t>
-            </w:r>
-            <w:r>
-              <w:rPr>
-                <w:rFonts w:ascii="David" w:hAnsi="David" w:cs="David"/>
-                <w:sz w:val="18"/>
-                <w:szCs w:val="18"/>
-              </w:rPr>
-              <w:t>keyboard</w:t>
-            </w:r>
-            <w:r>
-              <w:rPr>
-                <w:rFonts w:ascii="David" w:hAnsi="David" w:cs="David"/>
-                <w:sz w:val="18"/>
-                <w:szCs w:val="18"/>
-              </w:rPr>
-              <w:t xml:space="preserve">, </w:t>
-            </w:r>
-            <w:r>
-              <w:rPr>
-                <w:rFonts w:ascii="David" w:hAnsi="David" w:cs="David"/>
-                <w:sz w:val="18"/>
-                <w:szCs w:val="18"/>
-              </w:rPr>
-              <w:t>screen</w:t>
-            </w:r>
-          </w:p>
-          <w:p>
-            <w:pPr>
-              <w:jc w:val="right"/>
-              <w:rPr>
-                <w:rFonts w:hint="cs"/>
-                <w:sz w:val="18"/>
-                <w:szCs w:val="18"/>
-              </w:rPr>
-            </w:pPr>
-          </w:p>
-          <w:p>
-            <w:pPr>
-              <w:jc w:val="right"/>
-              <w:rPr>
-                <w:rFonts w:ascii="David" w:hAnsi="David" w:cs="David" w:hint="cs"/>
+              <w:t>delete, keyboard, screen</w:t>
+            </w:r>
+          </w:p>
+          <w:p>
+            <w:pPr>
+              <w:jc w:val="right"/>
+              <w:rPr>
+                <w:sz w:val="18"/>
+                <w:szCs w:val="18"/>
+              </w:rPr>
+            </w:pPr>
+          </w:p>
+          <w:p>
+            <w:pPr>
+              <w:jc w:val="right"/>
+              <w:rPr>
+                <w:rFonts w:ascii="David" w:hAnsi="David" w:cs="David"/>
                 <w:sz w:val="18"/>
                 <w:szCs w:val="18"/>
                 <w:rtl/>
@@ -7268,23 +7123,7 @@
                 <w:sz w:val="18"/>
                 <w:szCs w:val="18"/>
               </w:rPr>
-              <w:t xml:space="preserve">pencil                    </w:t>
-            </w:r>
-            <w:r>
-              <w:rPr>
-                <w:rFonts w:ascii="David" w:hAnsi="David" w:cs="David"/>
-                <w:sz w:val="18"/>
-                <w:szCs w:val="18"/>
-              </w:rPr>
-              <w:t xml:space="preserve"> </w:t>
-            </w:r>
-            <w:r>
-              <w:rPr>
-                <w:rFonts w:ascii="David" w:hAnsi="David" w:cs="David"/>
-                <w:sz w:val="18"/>
-                <w:szCs w:val="18"/>
-              </w:rPr>
-              <w:t xml:space="preserve">  </w:t>
+              <w:t xml:space="preserve">pencil                       </w:t>
             </w:r>
             <w:r>
               <w:rPr>
@@ -7318,23 +7157,7 @@
                 <w:sz w:val="18"/>
                 <w:szCs w:val="18"/>
               </w:rPr>
-              <w:t xml:space="preserve">paper                     </w:t>
-            </w:r>
-            <w:r>
-              <w:rPr>
-                <w:rFonts w:ascii="David" w:hAnsi="David" w:cs="David"/>
-                <w:sz w:val="18"/>
-                <w:szCs w:val="18"/>
-              </w:rPr>
-              <w:t xml:space="preserve">  </w:t>
-            </w:r>
-            <w:r>
-              <w:rPr>
-                <w:rFonts w:ascii="David" w:hAnsi="David" w:cs="David"/>
-                <w:sz w:val="18"/>
-                <w:szCs w:val="18"/>
-              </w:rPr>
-              <w:t xml:space="preserve"> </w:t>
+              <w:t xml:space="preserve">paper                        </w:t>
             </w:r>
             <w:r>
               <w:rPr>
@@ -7972,9 +7795,205 @@
             <w:pPr>
               <w:jc w:val="right"/>
               <w:rPr>
-                <w:sz w:val="18"/>
-                <w:szCs w:val="18"/>
-                <w:rtl/>
+                <w:rFonts w:ascii="David" w:hAnsi="David" w:cs="David" w:hint="cs"/>
+                <w:sz w:val="18"/>
+                <w:szCs w:val="18"/>
+                <w:rtl/>
+              </w:rPr>
+            </w:pPr>
+            <w:r>
+              <w:rPr>
+                <w:rFonts w:ascii="David" w:hAnsi="David" w:cs="David"/>
+                <w:b/>
+                <w:bCs/>
+                <w:sz w:val="18"/>
+                <w:szCs w:val="18"/>
+              </w:rPr>
+              <w:t>Base:</w:t>
+            </w:r>
+            <w:r>
+              <w:rPr>
+                <w:rFonts w:ascii="David" w:hAnsi="David" w:cs="David"/>
+                <w:sz w:val="18"/>
+                <w:szCs w:val="18"/>
+              </w:rPr>
+              <w:t xml:space="preserve"> </w:t>
+            </w:r>
+            <w:r>
+              <w:rPr>
+                <w:rFonts w:ascii="David" w:hAnsi="David" w:cs="David"/>
+                <w:sz w:val="18"/>
+                <w:szCs w:val="18"/>
+              </w:rPr>
+              <w:t>flowers, bouquet, ribbon</w:t>
+            </w:r>
+          </w:p>
+          <w:p>
+            <w:pPr>
+              <w:jc w:val="right"/>
+              <w:rPr>
+                <w:rFonts w:ascii="David" w:hAnsi="David" w:cs="David"/>
+                <w:sz w:val="18"/>
+                <w:szCs w:val="18"/>
+                <w:rtl/>
+              </w:rPr>
+            </w:pPr>
+            <w:r>
+              <w:rPr>
+                <w:rFonts w:ascii="David" w:hAnsi="David" w:cs="David" w:hint="cs"/>
+                <w:b/>
+                <w:bCs/>
+                <w:sz w:val="18"/>
+                <w:szCs w:val="18"/>
+              </w:rPr>
+              <w:t>T</w:t>
+            </w:r>
+            <w:r>
+              <w:rPr>
+                <w:rFonts w:ascii="David" w:hAnsi="David" w:cs="David"/>
+                <w:b/>
+                <w:bCs/>
+                <w:sz w:val="18"/>
+                <w:szCs w:val="18"/>
+              </w:rPr>
+              <w:t>arget:</w:t>
+            </w:r>
+            <w:r>
+              <w:rPr>
+                <w:rFonts w:ascii="David" w:hAnsi="David" w:cs="David"/>
+                <w:sz w:val="18"/>
+                <w:szCs w:val="18"/>
+              </w:rPr>
+              <w:t xml:space="preserve"> </w:t>
+            </w:r>
+            <w:r>
+              <w:rPr>
+                <w:rFonts w:ascii="David" w:hAnsi="David" w:cs="David"/>
+                <w:sz w:val="18"/>
+                <w:szCs w:val="18"/>
+              </w:rPr>
+              <w:t>players, team, coach</w:t>
+            </w:r>
+          </w:p>
+          <w:p>
+            <w:pPr>
+              <w:jc w:val="right"/>
+              <w:rPr>
+                <w:sz w:val="18"/>
+                <w:szCs w:val="18"/>
+              </w:rPr>
+            </w:pPr>
+          </w:p>
+          <w:p>
+            <w:pPr>
+              <w:jc w:val="right"/>
+              <w:rPr>
+                <w:rFonts w:ascii="David" w:hAnsi="David" w:cs="David"/>
+                <w:sz w:val="18"/>
+                <w:szCs w:val="18"/>
+                <w:rtl/>
+              </w:rPr>
+            </w:pPr>
+            <w:r>
+              <w:rPr>
+                <w:rFonts w:ascii="David" w:hAnsi="David" w:cs="David"/>
+                <w:sz w:val="18"/>
+                <w:szCs w:val="18"/>
+              </w:rPr>
+              <w:t xml:space="preserve">flowers                      </w:t>
+            </w:r>
+            <w:r>
+              <w:rPr>
+                <w:rFonts w:ascii="David" w:hAnsi="David" w:cs="David"/>
+                <w:sz w:val="18"/>
+                <w:szCs w:val="18"/>
+              </w:rPr>
+              <w:sym w:font="Wingdings" w:char="F0E0"/>
+            </w:r>
+            <w:r>
+              <w:rPr>
+                <w:rFonts w:ascii="David" w:hAnsi="David" w:cs="David"/>
+                <w:sz w:val="18"/>
+                <w:szCs w:val="18"/>
+              </w:rPr>
+              <w:t xml:space="preserve">  players</w:t>
+            </w:r>
+          </w:p>
+          <w:p>
+            <w:pPr>
+              <w:jc w:val="right"/>
+              <w:rPr>
+                <w:rFonts w:ascii="David" w:hAnsi="David" w:cs="David"/>
+                <w:sz w:val="18"/>
+                <w:szCs w:val="18"/>
+                <w:rtl/>
+              </w:rPr>
+            </w:pPr>
+            <w:r>
+              <w:rPr>
+                <w:rFonts w:ascii="David" w:hAnsi="David" w:cs="David"/>
+                <w:sz w:val="18"/>
+                <w:szCs w:val="18"/>
+              </w:rPr>
+              <w:t xml:space="preserve">bouquet                     </w:t>
+            </w:r>
+            <w:r>
+              <w:rPr>
+                <w:rFonts w:ascii="David" w:hAnsi="David" w:cs="David"/>
+                <w:sz w:val="18"/>
+                <w:szCs w:val="18"/>
+              </w:rPr>
+              <w:sym w:font="Wingdings" w:char="F0E0"/>
+            </w:r>
+            <w:r>
+              <w:rPr>
+                <w:rFonts w:ascii="David" w:hAnsi="David" w:cs="David"/>
+                <w:sz w:val="18"/>
+                <w:szCs w:val="18"/>
+              </w:rPr>
+              <w:t xml:space="preserve">  team</w:t>
+            </w:r>
+          </w:p>
+          <w:p>
+            <w:pPr>
+              <w:jc w:val="right"/>
+              <w:rPr>
+                <w:rFonts w:ascii="David" w:hAnsi="David" w:cs="David"/>
+                <w:sz w:val="18"/>
+                <w:szCs w:val="18"/>
+              </w:rPr>
+            </w:pPr>
+            <w:r>
+              <w:rPr>
+                <w:rFonts w:ascii="David" w:hAnsi="David" w:cs="David"/>
+                <w:sz w:val="18"/>
+                <w:szCs w:val="18"/>
+              </w:rPr>
+              <w:t xml:space="preserve">ribbon                        </w:t>
+            </w:r>
+            <w:r>
+              <w:rPr>
+                <w:rFonts w:ascii="David" w:hAnsi="David" w:cs="David"/>
+                <w:sz w:val="18"/>
+                <w:szCs w:val="18"/>
+              </w:rPr>
+              <w:sym w:font="Wingdings" w:char="F0E0"/>
+            </w:r>
+            <w:r>
+              <w:rPr>
+                <w:rFonts w:ascii="David" w:hAnsi="David" w:cs="David"/>
+                <w:sz w:val="18"/>
+                <w:szCs w:val="18"/>
+              </w:rPr>
+              <w:t xml:space="preserve">  coach</w:t>
+            </w:r>
+          </w:p>
+          <w:p>
+            <w:pPr>
+              <w:jc w:val="right"/>
+              <w:rPr>
+                <w:sz w:val="18"/>
+                <w:szCs w:val="18"/>
               </w:rPr>
             </w:pPr>
           </w:p>
@@ -8579,6 +8598,332 @@
             <w:pPr>
               <w:jc w:val="right"/>
               <w:rPr>
+                <w:rFonts w:ascii="David" w:hAnsi="David" w:cs="David"/>
+                <w:sz w:val="18"/>
+                <w:szCs w:val="18"/>
+              </w:rPr>
+            </w:pPr>
+            <w:r>
+              <w:rPr>
+                <w:rFonts w:ascii="David" w:hAnsi="David" w:cs="David"/>
+                <w:b/>
+                <w:bCs/>
+                <w:sz w:val="18"/>
+                <w:szCs w:val="18"/>
+              </w:rPr>
+              <w:t>Base:</w:t>
+            </w:r>
+            <w:r>
+              <w:rPr>
+                <w:rFonts w:ascii="David" w:hAnsi="David" w:cs="David"/>
+                <w:sz w:val="18"/>
+                <w:szCs w:val="18"/>
+              </w:rPr>
+              <w:t xml:space="preserve"> </w:t>
+            </w:r>
+            <w:r>
+              <w:rPr>
+                <w:rFonts w:ascii="David" w:hAnsi="David" w:cs="David"/>
+                <w:sz w:val="18"/>
+                <w:szCs w:val="18"/>
+              </w:rPr>
+              <w:t>feet</w:t>
+            </w:r>
+            <w:r>
+              <w:rPr>
+                <w:rFonts w:ascii="David" w:hAnsi="David" w:cs="David"/>
+                <w:sz w:val="18"/>
+                <w:szCs w:val="18"/>
+              </w:rPr>
+              <w:t xml:space="preserve">, </w:t>
+            </w:r>
+            <w:r>
+              <w:rPr>
+                <w:rFonts w:ascii="David" w:hAnsi="David" w:cs="David"/>
+                <w:sz w:val="18"/>
+                <w:szCs w:val="18"/>
+              </w:rPr>
+              <w:t>socks</w:t>
+            </w:r>
+            <w:r>
+              <w:rPr>
+                <w:rFonts w:ascii="David" w:hAnsi="David" w:cs="David"/>
+                <w:sz w:val="18"/>
+                <w:szCs w:val="18"/>
+              </w:rPr>
+              <w:t xml:space="preserve">, </w:t>
+            </w:r>
+            <w:r>
+              <w:rPr>
+                <w:rFonts w:ascii="David" w:hAnsi="David" w:cs="David"/>
+                <w:sz w:val="18"/>
+                <w:szCs w:val="18"/>
+              </w:rPr>
+              <w:t>shirt</w:t>
+            </w:r>
+            <w:r>
+              <w:rPr>
+                <w:rFonts w:ascii="David" w:hAnsi="David" w:cs="David"/>
+                <w:sz w:val="18"/>
+                <w:szCs w:val="18"/>
+              </w:rPr>
+              <w:t xml:space="preserve">, </w:t>
+            </w:r>
+            <w:r>
+              <w:rPr>
+                <w:rFonts w:ascii="David" w:hAnsi="David" w:cs="David"/>
+                <w:sz w:val="18"/>
+                <w:szCs w:val="18"/>
+              </w:rPr>
+              <w:t>football</w:t>
+            </w:r>
+          </w:p>
+          <w:p>
+            <w:pPr>
+              <w:jc w:val="right"/>
+              <w:rPr>
+                <w:rFonts w:ascii="David" w:hAnsi="David" w:cs="David"/>
+                <w:sz w:val="18"/>
+                <w:szCs w:val="18"/>
+                <w:rtl/>
+              </w:rPr>
+            </w:pPr>
+            <w:r>
+              <w:rPr>
+                <w:rFonts w:ascii="David" w:hAnsi="David" w:cs="David" w:hint="cs"/>
+                <w:b/>
+                <w:bCs/>
+                <w:sz w:val="18"/>
+                <w:szCs w:val="18"/>
+              </w:rPr>
+              <w:t>T</w:t>
+            </w:r>
+            <w:r>
+              <w:rPr>
+                <w:rFonts w:ascii="David" w:hAnsi="David" w:cs="David"/>
+                <w:b/>
+                <w:bCs/>
+                <w:sz w:val="18"/>
+                <w:szCs w:val="18"/>
+              </w:rPr>
+              <w:t>arget:</w:t>
+            </w:r>
+            <w:r>
+              <w:rPr>
+                <w:rFonts w:ascii="David" w:hAnsi="David" w:cs="David"/>
+                <w:sz w:val="18"/>
+                <w:szCs w:val="18"/>
+              </w:rPr>
+              <w:t xml:space="preserve"> </w:t>
+            </w:r>
+            <w:r>
+              <w:rPr>
+                <w:rFonts w:ascii="David" w:hAnsi="David" w:cs="David"/>
+                <w:sz w:val="18"/>
+                <w:szCs w:val="18"/>
+              </w:rPr>
+              <w:t>hands</w:t>
+            </w:r>
+            <w:r>
+              <w:rPr>
+                <w:rFonts w:ascii="David" w:hAnsi="David" w:cs="David"/>
+                <w:sz w:val="18"/>
+                <w:szCs w:val="18"/>
+              </w:rPr>
+              <w:t xml:space="preserve">, </w:t>
+            </w:r>
+            <w:r>
+              <w:rPr>
+                <w:rFonts w:ascii="David" w:hAnsi="David" w:cs="David"/>
+                <w:sz w:val="18"/>
+                <w:szCs w:val="18"/>
+              </w:rPr>
+              <w:t>gloves</w:t>
+            </w:r>
+            <w:r>
+              <w:rPr>
+                <w:rFonts w:ascii="David" w:hAnsi="David" w:cs="David"/>
+                <w:sz w:val="18"/>
+                <w:szCs w:val="18"/>
+              </w:rPr>
+              <w:t xml:space="preserve">, </w:t>
+            </w:r>
+            <w:r>
+              <w:rPr>
+                <w:rFonts w:ascii="David" w:hAnsi="David" w:cs="David"/>
+                <w:sz w:val="18"/>
+                <w:szCs w:val="18"/>
+              </w:rPr>
+              <w:t>pants</w:t>
+            </w:r>
+            <w:r>
+              <w:rPr>
+                <w:rFonts w:ascii="David" w:hAnsi="David" w:cs="David"/>
+                <w:sz w:val="18"/>
+                <w:szCs w:val="18"/>
+              </w:rPr>
+              <w:t>,</w:t>
+            </w:r>
+            <w:r>
+              <w:rPr>
+                <w:rFonts w:ascii="David" w:hAnsi="David" w:cs="David"/>
+                <w:sz w:val="18"/>
+                <w:szCs w:val="18"/>
+              </w:rPr>
+              <w:t xml:space="preserve"> basketball</w:t>
+            </w:r>
+          </w:p>
+          <w:p>
+            <w:pPr>
+              <w:jc w:val="right"/>
+              <w:rPr>
+                <w:sz w:val="18"/>
+                <w:szCs w:val="18"/>
+              </w:rPr>
+            </w:pPr>
+          </w:p>
+          <w:p>
+            <w:pPr>
+              <w:jc w:val="right"/>
+              <w:rPr>
+                <w:rFonts w:ascii="David" w:hAnsi="David" w:cs="David"/>
+                <w:sz w:val="18"/>
+                <w:szCs w:val="18"/>
+              </w:rPr>
+            </w:pPr>
+            <w:r>
+              <w:rPr>
+                <w:rFonts w:ascii="David" w:hAnsi="David" w:cs="David"/>
+                <w:sz w:val="18"/>
+                <w:szCs w:val="18"/>
+              </w:rPr>
+              <w:t xml:space="preserve">cover                       </w:t>
+            </w:r>
+            <w:r>
+              <w:rPr>
+                <w:rFonts w:ascii="David" w:hAnsi="David" w:cs="David"/>
+                <w:sz w:val="18"/>
+                <w:szCs w:val="18"/>
+              </w:rPr>
+              <w:sym w:font="Wingdings" w:char="F0E0"/>
+            </w:r>
+            <w:r>
+              <w:rPr>
+                <w:rFonts w:ascii="David" w:hAnsi="David" w:cs="David"/>
+                <w:sz w:val="18"/>
+                <w:szCs w:val="18"/>
+              </w:rPr>
+              <w:t xml:space="preserve">  pillowcase</w:t>
+            </w:r>
+          </w:p>
+          <w:p>
+            <w:pPr>
+              <w:jc w:val="right"/>
+              <w:rPr>
+                <w:rFonts w:ascii="David" w:hAnsi="David" w:cs="David"/>
+                <w:sz w:val="18"/>
+                <w:szCs w:val="18"/>
+                <w:rtl/>
+              </w:rPr>
+            </w:pPr>
+            <w:r>
+              <w:rPr>
+                <w:rFonts w:ascii="David" w:hAnsi="David" w:cs="David"/>
+                <w:sz w:val="18"/>
+                <w:szCs w:val="18"/>
+              </w:rPr>
+              <w:t xml:space="preserve">book                        </w:t>
+            </w:r>
+            <w:r>
+              <w:rPr>
+                <w:rFonts w:ascii="David" w:hAnsi="David" w:cs="David"/>
+                <w:sz w:val="18"/>
+                <w:szCs w:val="18"/>
+              </w:rPr>
+              <w:sym w:font="Wingdings" w:char="F0E0"/>
+            </w:r>
+            <w:r>
+              <w:rPr>
+                <w:rFonts w:ascii="David" w:hAnsi="David" w:cs="David"/>
+                <w:sz w:val="18"/>
+                <w:szCs w:val="18"/>
+              </w:rPr>
+              <w:t xml:space="preserve">  pillow</w:t>
+            </w:r>
+          </w:p>
+          <w:p>
+            <w:pPr>
+              <w:jc w:val="right"/>
+              <w:rPr>
+                <w:rFonts w:ascii="David" w:hAnsi="David" w:cs="David"/>
+                <w:sz w:val="18"/>
+                <w:szCs w:val="18"/>
+              </w:rPr>
+            </w:pPr>
+            <w:r>
+              <w:rPr>
+                <w:rFonts w:ascii="David" w:hAnsi="David" w:cs="David"/>
+                <w:sz w:val="18"/>
+                <w:szCs w:val="18"/>
+              </w:rPr>
+              <w:t xml:space="preserve">paper                       </w:t>
+            </w:r>
+            <w:r>
+              <w:rPr>
+                <w:rFonts w:ascii="David" w:hAnsi="David" w:cs="David"/>
+                <w:sz w:val="18"/>
+                <w:szCs w:val="18"/>
+              </w:rPr>
+              <w:sym w:font="Wingdings" w:char="F0E0"/>
+            </w:r>
+            <w:r>
+              <w:rPr>
+                <w:rFonts w:ascii="David" w:hAnsi="David" w:cs="David"/>
+                <w:sz w:val="18"/>
+                <w:szCs w:val="18"/>
+              </w:rPr>
+              <w:t xml:space="preserve">  feather</w:t>
+            </w:r>
+          </w:p>
+          <w:p>
+            <w:pPr>
+              <w:jc w:val="right"/>
+              <w:rPr>
+                <w:rFonts w:ascii="David" w:hAnsi="David" w:cs="David"/>
+                <w:sz w:val="18"/>
+                <w:szCs w:val="18"/>
+              </w:rPr>
+            </w:pPr>
+            <w:r>
+              <w:rPr>
+                <w:rFonts w:ascii="David" w:hAnsi="David" w:cs="David"/>
+                <w:sz w:val="18"/>
+                <w:szCs w:val="18"/>
+              </w:rPr>
+              <w:t xml:space="preserve">wood                       </w:t>
+            </w:r>
+            <w:r>
+              <w:rPr>
+                <w:rFonts w:ascii="David" w:hAnsi="David" w:cs="David"/>
+                <w:sz w:val="18"/>
+                <w:szCs w:val="18"/>
+              </w:rPr>
+              <w:sym w:font="Wingdings" w:char="F0E0"/>
+            </w:r>
+            <w:r>
+              <w:rPr>
+                <w:rFonts w:ascii="David" w:hAnsi="David" w:cs="David"/>
+                <w:sz w:val="18"/>
+                <w:szCs w:val="18"/>
+              </w:rPr>
+              <w:t xml:space="preserve">  chicken</w:t>
+            </w:r>
+          </w:p>
+          <w:p>
+            <w:pPr>
+              <w:jc w:val="right"/>
+              <w:rPr>
+                <w:rFonts w:hint="cs"/>
                 <w:sz w:val="18"/>
                 <w:szCs w:val="18"/>
                 <w:rtl/>
@@ -8688,7 +9033,7 @@
                 <w:lang w:val="he-IL"/>
               </w:rPr>
               <w:drawing>
-                <wp:anchor distT="0" distB="0" distL="114300" distR="114300" simplePos="0" relativeHeight="251660288" behindDoc="1" locked="0" layoutInCell="1" allowOverlap="1" wp14:anchorId="174C4267" wp14:editId="4E9EBEDC">
+                <wp:anchor distT="0" distB="0" distL="114300" distR="114300" simplePos="0" relativeHeight="251679744" behindDoc="1" locked="0" layoutInCell="1" allowOverlap="1" wp14:anchorId="174C4267" wp14:editId="4E9EBEDC">
                   <wp:simplePos x="0" y="0"/>
                   <wp:positionH relativeFrom="column">
                     <wp:posOffset>2383155</wp:posOffset>
@@ -8856,23 +9201,7 @@
                 <w:sz w:val="18"/>
                 <w:szCs w:val="18"/>
               </w:rPr>
-              <w:t>morning</w:t>
-            </w:r>
-            <w:r>
-              <w:rPr>
-                <w:rFonts w:ascii="David" w:hAnsi="David" w:cs="David"/>
-                <w:sz w:val="18"/>
-                <w:szCs w:val="18"/>
-              </w:rPr>
-              <w:t xml:space="preserve">               </w:t>
-            </w:r>
-            <w:r>
-              <w:rPr>
-                <w:rFonts w:ascii="David" w:hAnsi="David" w:cs="David"/>
-                <w:sz w:val="18"/>
-                <w:szCs w:val="18"/>
-              </w:rPr>
-              <w:t xml:space="preserve">  </w:t>
+              <w:t xml:space="preserve">morning                 </w:t>
             </w:r>
             <w:r>
               <w:rPr>
@@ -8888,42 +9217,26 @@
                 <w:sz w:val="18"/>
                 <w:szCs w:val="18"/>
               </w:rPr>
-              <w:t xml:space="preserve">  </w:t>
-            </w:r>
-            <w:r>
-              <w:rPr>
-                <w:rFonts w:ascii="David" w:hAnsi="David" w:cs="David"/>
-                <w:sz w:val="18"/>
-                <w:szCs w:val="18"/>
-              </w:rPr>
-              <w:t>evening</w:t>
-            </w:r>
-          </w:p>
-          <w:p>
-            <w:pPr>
-              <w:jc w:val="right"/>
-              <w:rPr>
-                <w:rFonts w:ascii="David" w:hAnsi="David" w:cs="David"/>
-                <w:sz w:val="18"/>
-                <w:szCs w:val="18"/>
-                <w:rtl/>
-              </w:rPr>
-            </w:pPr>
-            <w:r>
-              <w:rPr>
-                <w:rFonts w:ascii="David" w:hAnsi="David" w:cs="David"/>
-                <w:sz w:val="18"/>
-                <w:szCs w:val="18"/>
-              </w:rPr>
-              <w:t>breakfast</w:t>
-            </w:r>
-            <w:r>
-              <w:rPr>
-                <w:rFonts w:ascii="David" w:hAnsi="David" w:cs="David"/>
-                <w:sz w:val="18"/>
-                <w:szCs w:val="18"/>
-              </w:rPr>
-              <w:t xml:space="preserve">                </w:t>
+              <w:t xml:space="preserve">  evening</w:t>
+            </w:r>
+          </w:p>
+          <w:p>
+            <w:pPr>
+              <w:jc w:val="right"/>
+              <w:rPr>
+                <w:rFonts w:ascii="David" w:hAnsi="David" w:cs="David"/>
+                <w:sz w:val="18"/>
+                <w:szCs w:val="18"/>
+                <w:rtl/>
+              </w:rPr>
+            </w:pPr>
+            <w:r>
+              <w:rPr>
+                <w:rFonts w:ascii="David" w:hAnsi="David" w:cs="David"/>
+                <w:sz w:val="18"/>
+                <w:szCs w:val="18"/>
+              </w:rPr>
+              <w:t xml:space="preserve">breakfast                </w:t>
             </w:r>
             <w:r>
               <w:rPr>
@@ -8939,49 +9252,25 @@
                 <w:sz w:val="18"/>
                 <w:szCs w:val="18"/>
               </w:rPr>
-              <w:t xml:space="preserve">  </w:t>
-            </w:r>
-            <w:r>
-              <w:rPr>
-                <w:rFonts w:ascii="David" w:hAnsi="David" w:cs="David"/>
-                <w:sz w:val="18"/>
-                <w:szCs w:val="18"/>
-              </w:rPr>
-              <w:t>dinner</w:t>
-            </w:r>
-          </w:p>
-          <w:p>
-            <w:pPr>
-              <w:jc w:val="right"/>
-              <w:rPr>
-                <w:rFonts w:ascii="David" w:hAnsi="David" w:cs="David"/>
-                <w:sz w:val="18"/>
-                <w:szCs w:val="18"/>
-              </w:rPr>
-            </w:pPr>
-            <w:r>
-              <w:rPr>
-                <w:rFonts w:ascii="David" w:hAnsi="David" w:cs="David"/>
-                <w:sz w:val="18"/>
-                <w:szCs w:val="18"/>
-              </w:rPr>
-              <w:t>start</w:t>
-            </w:r>
-            <w:r>
-              <w:rPr>
-                <w:rFonts w:ascii="David" w:hAnsi="David" w:cs="David"/>
-                <w:sz w:val="18"/>
-                <w:szCs w:val="18"/>
-              </w:rPr>
-              <w:t xml:space="preserve">                  </w:t>
-            </w:r>
-            <w:r>
-              <w:rPr>
-                <w:rFonts w:ascii="David" w:hAnsi="David" w:cs="David"/>
-                <w:sz w:val="18"/>
-                <w:szCs w:val="18"/>
-              </w:rPr>
-              <w:t xml:space="preserve">       </w:t>
+              <w:t xml:space="preserve">  dinner</w:t>
+            </w:r>
+          </w:p>
+          <w:p>
+            <w:pPr>
+              <w:jc w:val="right"/>
+              <w:rPr>
+                <w:rFonts w:ascii="David" w:hAnsi="David" w:cs="David"/>
+                <w:sz w:val="18"/>
+                <w:szCs w:val="18"/>
+              </w:rPr>
+            </w:pPr>
+            <w:r>
+              <w:rPr>
+                <w:rFonts w:ascii="David" w:hAnsi="David" w:cs="David"/>
+                <w:sz w:val="18"/>
+                <w:szCs w:val="18"/>
+              </w:rPr>
+              <w:t xml:space="preserve">start                         </w:t>
             </w:r>
             <w:r>
               <w:rPr>
@@ -8997,15 +9286,7 @@
                 <w:sz w:val="18"/>
                 <w:szCs w:val="18"/>
               </w:rPr>
-              <w:t xml:space="preserve">  </w:t>
-            </w:r>
-            <w:r>
-              <w:rPr>
-                <w:rFonts w:ascii="David" w:hAnsi="David" w:cs="David"/>
-                <w:sz w:val="18"/>
-                <w:szCs w:val="18"/>
-              </w:rPr>
-              <w:t>end</w:t>
+              <w:t xml:space="preserve">  end</w:t>
             </w:r>
           </w:p>
           <w:p>
@@ -9291,7 +9572,7 @@
                 <w:lang w:val="he-IL"/>
               </w:rPr>
               <w:drawing>
-                <wp:anchor distT="0" distB="0" distL="114300" distR="114300" simplePos="0" relativeHeight="251658240" behindDoc="1" locked="0" layoutInCell="1" allowOverlap="1" wp14:anchorId="2ACD9D20" wp14:editId="473EAFA6">
+                <wp:anchor distT="0" distB="0" distL="114300" distR="114300" simplePos="0" relativeHeight="251678720" behindDoc="1" locked="0" layoutInCell="1" allowOverlap="1" wp14:anchorId="2ACD9D20" wp14:editId="473EAFA6">
                   <wp:simplePos x="0" y="0"/>
                   <wp:positionH relativeFrom="column">
                     <wp:posOffset>2383155</wp:posOffset>
@@ -9459,15 +9740,7 @@
                 <w:sz w:val="18"/>
                 <w:szCs w:val="18"/>
               </w:rPr>
-              <w:t>education</w:t>
-            </w:r>
-            <w:r>
-              <w:rPr>
-                <w:rFonts w:ascii="David" w:hAnsi="David" w:cs="David"/>
-                <w:sz w:val="18"/>
-                <w:szCs w:val="18"/>
-              </w:rPr>
-              <w:t xml:space="preserve">               </w:t>
+              <w:t xml:space="preserve">education               </w:t>
             </w:r>
             <w:r>
               <w:rPr>
@@ -9483,50 +9756,26 @@
                 <w:sz w:val="18"/>
                 <w:szCs w:val="18"/>
               </w:rPr>
-              <w:t xml:space="preserve">  </w:t>
-            </w:r>
-            <w:r>
-              <w:rPr>
-                <w:rFonts w:ascii="David" w:hAnsi="David" w:cs="David"/>
-                <w:sz w:val="18"/>
-                <w:szCs w:val="18"/>
-              </w:rPr>
-              <w:t>healthcare</w:t>
-            </w:r>
-          </w:p>
-          <w:p>
-            <w:pPr>
-              <w:jc w:val="right"/>
-              <w:rPr>
-                <w:rFonts w:ascii="David" w:hAnsi="David" w:cs="David"/>
-                <w:sz w:val="18"/>
-                <w:szCs w:val="18"/>
-                <w:rtl/>
-              </w:rPr>
-            </w:pPr>
-            <w:r>
-              <w:rPr>
-                <w:rFonts w:ascii="David" w:hAnsi="David" w:cs="David"/>
-                <w:sz w:val="18"/>
-                <w:szCs w:val="18"/>
-              </w:rPr>
-              <w:t>teacher</w:t>
-            </w:r>
-            <w:r>
-              <w:rPr>
-                <w:rFonts w:ascii="David" w:hAnsi="David" w:cs="David"/>
-                <w:sz w:val="18"/>
-                <w:szCs w:val="18"/>
-              </w:rPr>
-              <w:t xml:space="preserve">                  </w:t>
-            </w:r>
-            <w:r>
-              <w:rPr>
-                <w:rFonts w:ascii="David" w:hAnsi="David" w:cs="David"/>
-                <w:sz w:val="18"/>
-                <w:szCs w:val="18"/>
-              </w:rPr>
-              <w:t xml:space="preserve"> </w:t>
+              <w:t xml:space="preserve">  healthcare</w:t>
+            </w:r>
+          </w:p>
+          <w:p>
+            <w:pPr>
+              <w:jc w:val="right"/>
+              <w:rPr>
+                <w:rFonts w:ascii="David" w:hAnsi="David" w:cs="David"/>
+                <w:sz w:val="18"/>
+                <w:szCs w:val="18"/>
+                <w:rtl/>
+              </w:rPr>
+            </w:pPr>
+            <w:r>
+              <w:rPr>
+                <w:rFonts w:ascii="David" w:hAnsi="David" w:cs="David"/>
+                <w:sz w:val="18"/>
+                <w:szCs w:val="18"/>
+              </w:rPr>
+              <w:t xml:space="preserve">teacher                   </w:t>
             </w:r>
             <w:r>
               <w:rPr>
@@ -9542,41 +9791,25 @@
                 <w:sz w:val="18"/>
                 <w:szCs w:val="18"/>
               </w:rPr>
-              <w:t xml:space="preserve">  </w:t>
-            </w:r>
-            <w:r>
-              <w:rPr>
-                <w:rFonts w:ascii="David" w:hAnsi="David" w:cs="David"/>
-                <w:sz w:val="18"/>
-                <w:szCs w:val="18"/>
-              </w:rPr>
-              <w:t>doctor</w:t>
-            </w:r>
-          </w:p>
-          <w:p>
-            <w:pPr>
-              <w:jc w:val="right"/>
-              <w:rPr>
-                <w:rFonts w:ascii="David" w:hAnsi="David" w:cs="David"/>
-                <w:sz w:val="18"/>
-                <w:szCs w:val="18"/>
-              </w:rPr>
-            </w:pPr>
-            <w:r>
-              <w:rPr>
-                <w:rFonts w:ascii="David" w:hAnsi="David" w:cs="David"/>
-                <w:sz w:val="18"/>
-                <w:szCs w:val="18"/>
-              </w:rPr>
-              <w:t>school</w:t>
-            </w:r>
-            <w:r>
-              <w:rPr>
-                <w:rFonts w:ascii="David" w:hAnsi="David" w:cs="David"/>
-                <w:sz w:val="18"/>
-                <w:szCs w:val="18"/>
-              </w:rPr>
-              <w:t xml:space="preserve">                    </w:t>
+              <w:t xml:space="preserve">  doctor</w:t>
+            </w:r>
+          </w:p>
+          <w:p>
+            <w:pPr>
+              <w:jc w:val="right"/>
+              <w:rPr>
+                <w:rFonts w:ascii="David" w:hAnsi="David" w:cs="David"/>
+                <w:sz w:val="18"/>
+                <w:szCs w:val="18"/>
+              </w:rPr>
+            </w:pPr>
+            <w:r>
+              <w:rPr>
+                <w:rFonts w:ascii="David" w:hAnsi="David" w:cs="David"/>
+                <w:sz w:val="18"/>
+                <w:szCs w:val="18"/>
+              </w:rPr>
+              <w:t xml:space="preserve">school                    </w:t>
             </w:r>
             <w:r>
               <w:rPr>
@@ -9592,15 +9825,7 @@
                 <w:sz w:val="18"/>
                 <w:szCs w:val="18"/>
               </w:rPr>
-              <w:t xml:space="preserve">  </w:t>
-            </w:r>
-            <w:r>
-              <w:rPr>
-                <w:rFonts w:ascii="David" w:hAnsi="David" w:cs="David"/>
-                <w:sz w:val="18"/>
-                <w:szCs w:val="18"/>
-              </w:rPr>
-              <w:t>hospital</w:t>
+              <w:t xml:space="preserve">  hospital</w:t>
             </w:r>
           </w:p>
           <w:p>
@@ -9847,7 +10072,7 @@
                 <w:lang w:val="he-IL"/>
               </w:rPr>
               <w:drawing>
-                <wp:anchor distT="0" distB="0" distL="114300" distR="114300" simplePos="0" relativeHeight="251672576" behindDoc="1" locked="0" layoutInCell="1" allowOverlap="1" wp14:anchorId="641C22F9" wp14:editId="26769C93">
+                <wp:anchor distT="0" distB="0" distL="114300" distR="114300" simplePos="0" relativeHeight="251680768" behindDoc="1" locked="0" layoutInCell="1" allowOverlap="1" wp14:anchorId="641C22F9" wp14:editId="26769C93">
                   <wp:simplePos x="0" y="0"/>
                   <wp:positionH relativeFrom="column">
                     <wp:posOffset>2383155</wp:posOffset>
@@ -10351,7 +10576,7 @@
                 <w:lang w:val="he-IL"/>
               </w:rPr>
               <w:drawing>
-                <wp:anchor distT="0" distB="0" distL="114300" distR="114300" simplePos="0" relativeHeight="251674624" behindDoc="1" locked="0" layoutInCell="1" allowOverlap="1" wp14:anchorId="18C6296F" wp14:editId="05303D47">
+                <wp:anchor distT="0" distB="0" distL="114300" distR="114300" simplePos="0" relativeHeight="251681792" behindDoc="1" locked="0" layoutInCell="1" allowOverlap="1" wp14:anchorId="18C6296F" wp14:editId="05303D47">
                   <wp:simplePos x="0" y="0"/>
                   <wp:positionH relativeFrom="column">
                     <wp:posOffset>2383155</wp:posOffset>
@@ -10849,7 +11074,7 @@
                 <w:lang w:val="he-IL"/>
               </w:rPr>
               <w:drawing>
-                <wp:anchor distT="0" distB="0" distL="114300" distR="114300" simplePos="0" relativeHeight="251676672" behindDoc="1" locked="0" layoutInCell="1" allowOverlap="1" wp14:anchorId="420AA92C" wp14:editId="2E08C597">
+                <wp:anchor distT="0" distB="0" distL="114300" distR="114300" simplePos="0" relativeHeight="251682816" behindDoc="1" locked="0" layoutInCell="1" allowOverlap="1" wp14:anchorId="420AA92C" wp14:editId="2E08C597">
                   <wp:simplePos x="0" y="0"/>
                   <wp:positionH relativeFrom="column">
                     <wp:posOffset>2383155</wp:posOffset>
@@ -10943,39 +11168,7 @@
                 <w:sz w:val="18"/>
                 <w:szCs w:val="18"/>
               </w:rPr>
-              <w:t>refrigerator</w:t>
-            </w:r>
-            <w:r>
-              <w:rPr>
-                <w:rFonts w:ascii="David" w:hAnsi="David" w:cs="David"/>
-                <w:sz w:val="18"/>
-                <w:szCs w:val="18"/>
-              </w:rPr>
-              <w:t xml:space="preserve">, </w:t>
-            </w:r>
-            <w:r>
-              <w:rPr>
-                <w:rFonts w:ascii="David" w:hAnsi="David" w:cs="David"/>
-                <w:sz w:val="18"/>
-                <w:szCs w:val="18"/>
-              </w:rPr>
-              <w:t>cold</w:t>
-            </w:r>
-            <w:r>
-              <w:rPr>
-                <w:rFonts w:ascii="David" w:hAnsi="David" w:cs="David"/>
-                <w:sz w:val="18"/>
-                <w:szCs w:val="18"/>
-              </w:rPr>
-              <w:t xml:space="preserve">, </w:t>
-            </w:r>
-            <w:r>
-              <w:rPr>
-                <w:rFonts w:ascii="David" w:hAnsi="David" w:cs="David"/>
-                <w:sz w:val="18"/>
-                <w:szCs w:val="18"/>
-              </w:rPr>
-              <w:t>air conditioner</w:t>
+              <w:t>refrigerator, cold, air conditioner</w:t>
             </w:r>
           </w:p>
           <w:p>
@@ -11022,74 +11215,34 @@
                 <w:sz w:val="18"/>
                 <w:szCs w:val="18"/>
               </w:rPr>
-              <w:t>oven</w:t>
-            </w:r>
-            <w:r>
-              <w:rPr>
-                <w:rFonts w:ascii="David" w:hAnsi="David" w:cs="David"/>
-                <w:sz w:val="18"/>
-                <w:szCs w:val="18"/>
-              </w:rPr>
-              <w:t xml:space="preserve">, </w:t>
-            </w:r>
-            <w:r>
-              <w:rPr>
-                <w:rFonts w:ascii="David" w:hAnsi="David" w:cs="David"/>
-                <w:sz w:val="18"/>
-                <w:szCs w:val="18"/>
-              </w:rPr>
-              <w:t>hot</w:t>
-            </w:r>
-            <w:r>
-              <w:rPr>
-                <w:rFonts w:ascii="David" w:hAnsi="David" w:cs="David"/>
-                <w:sz w:val="18"/>
-                <w:szCs w:val="18"/>
-              </w:rPr>
-              <w:t xml:space="preserve">, </w:t>
-            </w:r>
-            <w:r>
-              <w:rPr>
-                <w:rFonts w:ascii="David" w:hAnsi="David" w:cs="David"/>
-                <w:sz w:val="18"/>
-                <w:szCs w:val="18"/>
-              </w:rPr>
-              <w:t>heater</w:t>
-            </w:r>
-          </w:p>
-          <w:p>
-            <w:pPr>
-              <w:jc w:val="right"/>
-              <w:rPr>
-                <w:sz w:val="18"/>
-                <w:szCs w:val="18"/>
-              </w:rPr>
-            </w:pPr>
-          </w:p>
-          <w:p>
-            <w:pPr>
-              <w:jc w:val="right"/>
-              <w:rPr>
-                <w:rFonts w:ascii="David" w:hAnsi="David" w:cs="David"/>
-                <w:sz w:val="18"/>
-                <w:szCs w:val="18"/>
-              </w:rPr>
-            </w:pPr>
-            <w:r>
-              <w:rPr>
-                <w:rFonts w:ascii="David" w:hAnsi="David" w:cs="David"/>
-                <w:sz w:val="18"/>
-                <w:szCs w:val="18"/>
-              </w:rPr>
-              <w:t xml:space="preserve">refrigerator           </w:t>
-            </w:r>
-            <w:r>
-              <w:rPr>
-                <w:rFonts w:ascii="David" w:hAnsi="David" w:cs="David"/>
-                <w:sz w:val="18"/>
-                <w:szCs w:val="18"/>
-              </w:rPr>
-              <w:t xml:space="preserve"> </w:t>
+              <w:t>oven, hot, heater</w:t>
+            </w:r>
+          </w:p>
+          <w:p>
+            <w:pPr>
+              <w:jc w:val="right"/>
+              <w:rPr>
+                <w:sz w:val="18"/>
+                <w:szCs w:val="18"/>
+              </w:rPr>
+            </w:pPr>
+          </w:p>
+          <w:p>
+            <w:pPr>
+              <w:jc w:val="right"/>
+              <w:rPr>
+                <w:rFonts w:ascii="David" w:hAnsi="David" w:cs="David"/>
+                <w:sz w:val="18"/>
+                <w:szCs w:val="18"/>
+              </w:rPr>
+            </w:pPr>
+            <w:r>
+              <w:rPr>
+                <w:rFonts w:ascii="David" w:hAnsi="David" w:cs="David"/>
+                <w:sz w:val="18"/>
+                <w:szCs w:val="18"/>
+              </w:rPr>
+              <w:t xml:space="preserve">refrigerator            </w:t>
             </w:r>
             <w:r>
               <w:rPr>
@@ -11124,15 +11277,7 @@
                 <w:sz w:val="18"/>
                 <w:szCs w:val="18"/>
               </w:rPr>
-              <w:t xml:space="preserve">cold             </w:t>
-            </w:r>
-            <w:r>
-              <w:rPr>
-                <w:rFonts w:ascii="David" w:hAnsi="David" w:cs="David"/>
-                <w:sz w:val="18"/>
-                <w:szCs w:val="18"/>
-              </w:rPr>
-              <w:t xml:space="preserve">            </w:t>
+              <w:t xml:space="preserve">cold                         </w:t>
             </w:r>
             <w:r>
               <w:rPr>
@@ -11166,15 +11311,7 @@
                 <w:sz w:val="18"/>
                 <w:szCs w:val="18"/>
               </w:rPr>
-              <w:t xml:space="preserve">air conditioner     </w:t>
-            </w:r>
-            <w:r>
-              <w:rPr>
-                <w:rFonts w:ascii="David" w:hAnsi="David" w:cs="David"/>
-                <w:sz w:val="18"/>
-                <w:szCs w:val="18"/>
-              </w:rPr>
-              <w:t xml:space="preserve"> </w:t>
+              <w:t xml:space="preserve">air conditioner      </w:t>
             </w:r>
             <w:r>
               <w:rPr>
@@ -11197,7 +11334,6 @@
             <w:pPr>
               <w:jc w:val="right"/>
               <w:rPr>
-                <w:rFonts w:hint="cs"/>
                 <w:sz w:val="18"/>
                 <w:szCs w:val="18"/>
                 <w:rtl/>
@@ -11281,6 +11417,8 @@
             <w:pPr>
               <w:jc w:val="right"/>
               <w:rPr>
+                <w:i/>
+                <w:iCs/>
                 <w:sz w:val="18"/>
                 <w:szCs w:val="18"/>
                 <w:rtl/>
@@ -11297,6 +11435,8 @@
             <w:pPr>
               <w:jc w:val="right"/>
               <w:rPr>
+                <w:i/>
+                <w:iCs/>
                 <w:sz w:val="18"/>
                 <w:szCs w:val="18"/>
                 <w:rtl/>
@@ -11314,6 +11454,8 @@
             <w:pPr>
               <w:jc w:val="right"/>
               <w:rPr>
+                <w:i/>
+                <w:iCs/>
                 <w:sz w:val="18"/>
                 <w:szCs w:val="18"/>
                 <w:rtl/>
@@ -11326,15 +11468,7 @@
     <w:p>
       <w:pPr>
         <w:rPr>
-          <w:sz w:val="18"/>
-          <w:szCs w:val="18"/>
-          <w:rtl/>
-        </w:rPr>
-      </w:pPr>
-    </w:p>
-    <w:p>
-      <w:pPr>
-        <w:rPr>
+          <w:rFonts w:hint="cs"/>
           <w:sz w:val="18"/>
           <w:szCs w:val="18"/>
           <w:rtl/>
@@ -11751,7 +11885,7 @@
   <w:style w:type="paragraph" w:default="1" w:styleId="a">
     <w:name w:val="Normal"/>
     <w:qFormat/>
-    <w:rsid w:val="00A9346A"/>
+    <w:rsid w:val="005B2AF3"/>
     <w:pPr>
       <w:bidi/>
     </w:pPr>

</xml_diff>